<commit_message>
add skills and made changes in UI
</commit_message>
<xml_diff>
--- a/assets/Tahreem_FullstackDeveloper_Resume.docx
+++ b/assets/Tahreem_FullstackDeveloper_Resume.docx
@@ -11,7 +11,7 @@
           <w:szCs w:val="34"/>
         </w:rPr>
       </w:pPr>
-      <w:bookmarkStart w:colFirst="0" w:colLast="0" w:name="_2hjfjj1no5o4" w:id="0"/>
+      <w:bookmarkStart w:colFirst="0" w:colLast="0" w:name="_heading=h.94rcawsd9l4b" w:id="0"/>
       <w:bookmarkEnd w:id="0"/>
       <w:r>
         <w:rPr>
@@ -37,7 +37,7 @@
           <w:szCs w:val="14"/>
         </w:rPr>
       </w:pPr>
-      <w:bookmarkStart w:colFirst="0" w:colLast="0" w:name="_rr1f32jfuuyd" w:id="1"/>
+      <w:bookmarkStart w:colFirst="0" w:colLast="0" w:name="_heading=h.y3iaovsov5z3" w:id="1"/>
       <w:bookmarkEnd w:id="1"/>
       <w:r>
         <w:rPr>
@@ -74,7 +74,7 @@
         </w:rPr>
         <w:t xml:space="preserve">Mumbai, India |  📧</w:t>
       </w:r>
-      <w:hyperlink r:id="rId6">
+      <w:hyperlink r:id="rId7">
         <w:r>
           <w:rPr>
             <w:color w:val="1155cc"/>
@@ -83,7 +83,7 @@
             <w:u w:val="single"/>
             <w:rtl w:val="0"/>
           </w:rPr>
-          <w:t xml:space="preserve">Gmail</w:t>
+          <w:t xml:space="preserve">tahreeminamdar@gmail.com</w:t>
         </w:r>
       </w:hyperlink>
       <w:r>
@@ -94,18 +94,17 @@
         </w:rPr>
         <w:t xml:space="preserve"> | 📲P: 9987579968 | 🔗 </w:t>
       </w:r>
-      <w:hyperlink r:id="rId7">
+      <w:hyperlink r:id="rId8">
         <w:r>
           <w:rPr>
             <w:rFonts w:ascii="Roboto" w:cs="Roboto" w:eastAsia="Roboto" w:hAnsi="Roboto"/>
-            <w:color w:val="1155cc"/>
+            <w:color w:val="0a66c2"/>
             <w:sz w:val="21"/>
             <w:szCs w:val="21"/>
             <w:highlight w:val="white"/>
-            <w:u w:val="single"/>
             <w:rtl w:val="0"/>
           </w:rPr>
-          <w:t xml:space="preserve">LinkedIn</w:t>
+          <w:t xml:space="preserve">linkedin.com/in/tahreem-dev</w:t>
         </w:r>
       </w:hyperlink>
       <w:r>
@@ -123,7 +122,7 @@
         <w:spacing w:line="240" w:lineRule="auto"/>
         <w:rPr/>
       </w:pPr>
-      <w:bookmarkStart w:colFirst="0" w:colLast="0" w:name="_o0nwgz5paksd" w:id="2"/>
+      <w:bookmarkStart w:colFirst="0" w:colLast="0" w:name="_heading=h.ag0h7pmok1ox" w:id="2"/>
       <w:bookmarkEnd w:id="2"/>
       <w:r>
         <w:rPr>
@@ -150,29 +149,29 @@
         <w:rPr>
           <w:sz w:val="20"/>
           <w:szCs w:val="20"/>
-          <w:u w:val="single"/>
-        </w:rPr>
-      </w:pPr>
-      <w:r>
-        <w:rPr>
-          <w:sz w:val="20"/>
-          <w:szCs w:val="20"/>
-          <w:u w:val="single"/>
-          <w:rtl w:val="0"/>
-        </w:rPr>
-        <w:t xml:space="preserve">Self-taught web developer with strong skills in HTML, CSS, and JavaScript. Eager to grow in a collaborative team while building meaningful, user-focused digital experiences.</w:t>
+        </w:rPr>
+      </w:pPr>
+      <w:r>
+        <w:rPr>
+          <w:sz w:val="20"/>
+          <w:szCs w:val="20"/>
+          <w:rtl w:val="0"/>
+        </w:rPr>
+        <w:t xml:space="preserve">Full-Stack JavaScript Developer skilled in React, Node.js, Express, and PostgreSQL. Proven ability to build and manage full-stack web applications using modern frontend tools. Eager to contribute in high-autonomy environments that value clean code and collaboration.</w:t>
+      </w:r>
+      <w:r>
+        <w:rPr>
+          <w:rtl w:val="0"/>
+        </w:rPr>
       </w:r>
     </w:p>
     <w:p>
       <w:pPr>
         <w:pStyle w:val="Heading2"/>
-        <w:spacing w:line="240" w:lineRule="auto"/>
-        <w:rPr>
-          <w:sz w:val="24"/>
-          <w:szCs w:val="24"/>
-        </w:rPr>
-      </w:pPr>
-      <w:bookmarkStart w:colFirst="0" w:colLast="0" w:name="_hvmyp9lge8ay" w:id="3"/>
+        <w:spacing w:line="276" w:lineRule="auto"/>
+        <w:rPr/>
+      </w:pPr>
+      <w:bookmarkStart w:colFirst="0" w:colLast="0" w:name="_heading=h.ng477np3byny" w:id="3"/>
       <w:bookmarkEnd w:id="3"/>
       <w:r>
         <w:rPr>
@@ -181,7 +180,7 @@
           <w:szCs w:val="24"/>
           <w:rtl w:val="0"/>
         </w:rPr>
-        <w:t xml:space="preserve">SKILLS:</w:t>
+        <w:t xml:space="preserve">CAREER NOTE:</w:t>
       </w:r>
       <w:r>
         <w:pict>
@@ -196,106 +195,208 @@
     </w:p>
     <w:p>
       <w:pPr>
+        <w:spacing w:line="276" w:lineRule="auto"/>
+        <w:rPr>
+          <w:i w:val="1"/>
+          <w:sz w:val="20"/>
+          <w:szCs w:val="20"/>
+        </w:rPr>
+      </w:pPr>
+      <w:r>
+        <w:rPr>
+          <w:i w:val="1"/>
+          <w:sz w:val="20"/>
+          <w:szCs w:val="20"/>
+          <w:rtl w:val="0"/>
+        </w:rPr>
+        <w:t xml:space="preserve">After a short career pause to focus on personal responsibilities, I’ve remained fully engaged with frontend development through self-learning, coding challenges, and project-based practice. I'm now ready to dive into a full-time role and bring fresh energy, curiosity, and commitment to a remote team.</w:t>
+      </w:r>
+    </w:p>
+    <w:p>
+      <w:pPr>
+        <w:pStyle w:val="Heading2"/>
+        <w:spacing w:line="240" w:lineRule="auto"/>
         <w:rPr>
           <w:b w:val="1"/>
-          <w:sz w:val="18"/>
-          <w:szCs w:val="18"/>
-        </w:rPr>
-      </w:pPr>
+          <w:sz w:val="24"/>
+          <w:szCs w:val="24"/>
+        </w:rPr>
+      </w:pPr>
+      <w:bookmarkStart w:colFirst="0" w:colLast="0" w:name="_heading=h.njfpgmdn76dn" w:id="4"/>
+      <w:bookmarkEnd w:id="4"/>
+      <w:r>
+        <w:rPr>
+          <w:rtl w:val="0"/>
+        </w:rPr>
+      </w:r>
+    </w:p>
+    <w:p>
+      <w:pPr>
+        <w:pStyle w:val="Heading2"/>
+        <w:spacing w:line="240" w:lineRule="auto"/>
+        <w:rPr>
+          <w:sz w:val="24"/>
+          <w:szCs w:val="24"/>
+        </w:rPr>
+      </w:pPr>
+      <w:bookmarkStart w:colFirst="0" w:colLast="0" w:name="_heading=h.uvzzhkzh7xk2" w:id="5"/>
+      <w:bookmarkEnd w:id="5"/>
       <w:r>
         <w:rPr>
           <w:b w:val="1"/>
-          <w:sz w:val="18"/>
-          <w:szCs w:val="18"/>
-          <w:rtl w:val="0"/>
-        </w:rPr>
-        <w:t xml:space="preserve">Technical Skills:</w:t>
-      </w:r>
-    </w:p>
-    <w:p>
-      <w:pPr>
-        <w:rPr>
-          <w:sz w:val="18"/>
-          <w:szCs w:val="18"/>
+          <w:sz w:val="24"/>
+          <w:szCs w:val="24"/>
+          <w:rtl w:val="0"/>
+        </w:rPr>
+        <w:t xml:space="preserve">SKILLS:</w:t>
+      </w:r>
+      <w:r>
+        <w:pict>
+          <v:rect style="width:0.0pt;height:1.5pt" o:hr="t" o:hrstd="t" o:hralign="center" fillcolor="#A0A0A0" stroked="f"/>
+        </w:pict>
+      </w:r>
+      <w:r>
+        <w:rPr>
+          <w:rtl w:val="0"/>
+        </w:rPr>
+      </w:r>
+    </w:p>
+    <w:p>
+      <w:pPr>
+        <w:spacing w:after="240" w:before="240" w:lineRule="auto"/>
+        <w:rPr>
+          <w:sz w:val="20"/>
+          <w:szCs w:val="20"/>
         </w:rPr>
       </w:pPr>
       <w:r>
         <w:rPr>
           <w:b w:val="1"/>
-          <w:sz w:val="18"/>
-          <w:szCs w:val="18"/>
-          <w:rtl w:val="0"/>
-        </w:rPr>
-        <w:t xml:space="preserve">Front End</w:t>
-      </w:r>
-      <w:r>
-        <w:rPr>
-          <w:sz w:val="18"/>
-          <w:szCs w:val="18"/>
-          <w:rtl w:val="0"/>
-        </w:rPr>
-        <w:t xml:space="preserve">: HTML, CSS, Bootstrap, JavaScript, React.js, VITE.</w:t>
-      </w:r>
-    </w:p>
-    <w:p>
-      <w:pPr>
-        <w:rPr>
-          <w:sz w:val="18"/>
-          <w:szCs w:val="18"/>
-        </w:rPr>
-      </w:pPr>
+          <w:sz w:val="20"/>
+          <w:szCs w:val="20"/>
+          <w:rtl w:val="0"/>
+        </w:rPr>
+        <w:t xml:space="preserve">Technical Skills</w:t>
+        <w:br w:type="textWrapping"/>
+      </w:r>
+      <w:r>
+        <w:rPr>
+          <w:sz w:val="20"/>
+          <w:szCs w:val="20"/>
+          <w:rtl w:val="0"/>
+        </w:rPr>
+        <w:t xml:space="preserve"> </w:t>
+      </w:r>
       <w:r>
         <w:rPr>
           <w:b w:val="1"/>
-          <w:sz w:val="18"/>
-          <w:szCs w:val="18"/>
-          <w:rtl w:val="0"/>
-        </w:rPr>
-        <w:t xml:space="preserve">Back End</w:t>
-      </w:r>
-      <w:r>
-        <w:rPr>
-          <w:sz w:val="18"/>
-          <w:szCs w:val="18"/>
-          <w:rtl w:val="0"/>
-        </w:rPr>
-        <w:t xml:space="preserve">: Node.js, Express.js, PostgreSQL.</w:t>
-      </w:r>
-    </w:p>
-    <w:p>
-      <w:pPr>
+          <w:sz w:val="20"/>
+          <w:szCs w:val="20"/>
+          <w:rtl w:val="0"/>
+        </w:rPr>
+        <w:t xml:space="preserve">Frontend</w:t>
+      </w:r>
+      <w:r>
+        <w:rPr>
+          <w:sz w:val="20"/>
+          <w:szCs w:val="20"/>
+          <w:rtl w:val="0"/>
+        </w:rPr>
+        <w:t xml:space="preserve">: HTML5, CSS3, Bootstrap 5, JavaScript (ES6+), React.js</w:t>
+        <w:br w:type="textWrapping"/>
+        <w:t xml:space="preserve"> </w:t>
+      </w:r>
+      <w:r>
         <w:rPr>
           <w:b w:val="1"/>
-          <w:sz w:val="18"/>
-          <w:szCs w:val="18"/>
-        </w:rPr>
-      </w:pPr>
+          <w:sz w:val="20"/>
+          <w:szCs w:val="20"/>
+          <w:rtl w:val="0"/>
+        </w:rPr>
+        <w:t xml:space="preserve">Backend</w:t>
+      </w:r>
+      <w:r>
+        <w:rPr>
+          <w:sz w:val="20"/>
+          <w:szCs w:val="20"/>
+          <w:rtl w:val="0"/>
+        </w:rPr>
+        <w:t xml:space="preserve">: Node.js, Express.js, PostgreSQL, REST APIs</w:t>
+        <w:br w:type="textWrapping"/>
+        <w:t xml:space="preserve"> </w:t>
+      </w:r>
       <w:r>
         <w:rPr>
           <w:b w:val="1"/>
-          <w:sz w:val="18"/>
-          <w:szCs w:val="18"/>
-          <w:rtl w:val="0"/>
-        </w:rPr>
-        <w:t xml:space="preserve">Managerial Skills:</w:t>
-      </w:r>
-    </w:p>
-    <w:p>
-      <w:pPr>
-        <w:rPr>
-          <w:sz w:val="20"/>
-          <w:szCs w:val="20"/>
-          <w:u w:val="single"/>
-        </w:rPr>
-      </w:pPr>
-      <w:r>
-        <w:rPr>
-          <w:sz w:val="18"/>
-          <w:szCs w:val="18"/>
-          <w:rtl w:val="0"/>
-        </w:rPr>
-        <w:t xml:space="preserve">Time Management, Conflict Resolution, Communication Skills.</w:t>
-      </w:r>
+          <w:sz w:val="20"/>
+          <w:szCs w:val="20"/>
+          <w:rtl w:val="0"/>
+        </w:rPr>
+        <w:t xml:space="preserve">Tools &amp; Platforms</w:t>
+      </w:r>
+      <w:r>
+        <w:rPr>
+          <w:sz w:val="20"/>
+          <w:szCs w:val="20"/>
+          <w:rtl w:val="0"/>
+        </w:rPr>
+        <w:t xml:space="preserve">: Vite, Git, GitHub, VS Code, Chrome DevTools, Postman, pgAdmin, Vercel, Figma</w:t>
+        <w:br w:type="textWrapping"/>
+        <w:t xml:space="preserve"> </w:t>
+      </w:r>
+      <w:r>
+        <w:rPr>
+          <w:b w:val="1"/>
+          <w:sz w:val="20"/>
+          <w:szCs w:val="20"/>
+          <w:rtl w:val="0"/>
+        </w:rPr>
+        <w:t xml:space="preserve">AI Assistants</w:t>
+      </w:r>
+      <w:r>
+        <w:rPr>
+          <w:sz w:val="20"/>
+          <w:szCs w:val="20"/>
+          <w:rtl w:val="0"/>
+        </w:rPr>
+        <w:t xml:space="preserve">: ChatGPT, Microsoft Copilot, Cursor</w:t>
+      </w:r>
+    </w:p>
+    <w:p>
+      <w:pPr>
+        <w:spacing w:after="240" w:before="240" w:lineRule="auto"/>
+        <w:rPr>
+          <w:sz w:val="20"/>
+          <w:szCs w:val="20"/>
+        </w:rPr>
+      </w:pPr>
+      <w:r>
+        <w:rPr>
+          <w:b w:val="1"/>
+          <w:sz w:val="20"/>
+          <w:szCs w:val="20"/>
+          <w:rtl w:val="0"/>
+        </w:rPr>
+        <w:t xml:space="preserve">Managerial &amp; Soft Skills</w:t>
+        <w:br w:type="textWrapping"/>
+      </w:r>
+      <w:r>
+        <w:rPr>
+          <w:sz w:val="20"/>
+          <w:szCs w:val="20"/>
+          <w:rtl w:val="0"/>
+        </w:rPr>
+        <w:t xml:space="preserve"> Time Management, Conflict Resolution, Communication, Self-Learning.</w:t>
+      </w:r>
+    </w:p>
+    <w:p>
+      <w:pPr>
+        <w:rPr>
+          <w:b w:val="1"/>
+          <w:sz w:val="18"/>
+          <w:szCs w:val="18"/>
+        </w:rPr>
+      </w:pPr>
       <w:r>
         <w:rPr>
           <w:rtl w:val="0"/>
@@ -350,14 +451,14 @@
           <w:ilvl w:val="0"/>
           <w:numId w:val="1"/>
         </w:numPr>
-        <w:spacing w:after="0" w:afterAutospacing="0" w:before="240" w:lineRule="auto"/>
+        <w:spacing w:after="0" w:before="240" w:lineRule="auto"/>
         <w:ind w:left="720" w:hanging="360"/>
         <w:rPr>
           <w:sz w:val="18"/>
           <w:szCs w:val="18"/>
         </w:rPr>
       </w:pPr>
-      <w:hyperlink r:id="rId8">
+      <w:hyperlink r:id="rId9">
         <w:r>
           <w:rPr>
             <w:color w:val="1155cc"/>
@@ -375,8 +476,70 @@
           <w:szCs w:val="18"/>
           <w:rtl w:val="0"/>
         </w:rPr>
-        <w:t xml:space="preserve">                                                                                                                              Built a full-stack note-taking app with Node.js, Express, and PostgreSQL to create, edit, and manage notes with dynamic CRUD functionality.</w:t>
-      </w:r>
+        <w:t xml:space="preserve">  | React, </w:t>
+      </w:r>
+      <w:r>
+        <w:rPr>
+          <w:i w:val="1"/>
+          <w:sz w:val="18"/>
+          <w:szCs w:val="18"/>
+          <w:rtl w:val="0"/>
+        </w:rPr>
+        <w:t xml:space="preserve">Node.js, Express, PostgreSQL, EJS                                             </w:t>
+      </w:r>
+      <w:sdt>
+        <w:sdtPr>
+          <w:tag w:val="goog_rdk_0"/>
+        </w:sdtPr>
+        <w:sdtContent>
+          <w:r>
+            <w:rPr>
+              <w:rFonts w:ascii="Arial Unicode MS" w:cs="Arial Unicode MS" w:eastAsia="Arial Unicode MS" w:hAnsi="Arial Unicode MS"/>
+              <w:sz w:val="18"/>
+              <w:szCs w:val="18"/>
+              <w:rtl w:val="0"/>
+            </w:rPr>
+            <w:t xml:space="preserve">Designed and built a full-stack CRUD note-taking application with authentication, RESTful APIs, and server-side rendering. Managed backend API architecture and PostgreSQL data persistence independently ✅ </w:t>
+          </w:r>
+        </w:sdtContent>
+      </w:sdt>
+      <w:r>
+        <w:rPr>
+          <w:i w:val="1"/>
+          <w:sz w:val="18"/>
+          <w:szCs w:val="18"/>
+          <w:rtl w:val="0"/>
+        </w:rPr>
+        <w:t xml:space="preserve">Deployed on Vercel</w:t>
+      </w:r>
+      <w:r>
+        <w:rPr>
+          <w:sz w:val="18"/>
+          <w:szCs w:val="18"/>
+          <w:rtl w:val="0"/>
+        </w:rPr>
+        <w:t xml:space="preserve"> | </w:t>
+      </w:r>
+      <w:r>
+        <w:rPr>
+          <w:i w:val="1"/>
+          <w:sz w:val="18"/>
+          <w:szCs w:val="18"/>
+          <w:rtl w:val="0"/>
+        </w:rPr>
+        <w:t xml:space="preserve">Demo + GitHub available</w:t>
+      </w:r>
+    </w:p>
+    <w:p>
+      <w:pPr>
+        <w:spacing w:after="0" w:before="240" w:lineRule="auto"/>
+        <w:ind w:left="720" w:firstLine="0"/>
+        <w:rPr>
+          <w:i w:val="1"/>
+          <w:sz w:val="18"/>
+          <w:szCs w:val="18"/>
+        </w:rPr>
+      </w:pPr>
       <w:r>
         <w:rPr>
           <w:rtl w:val="0"/>
@@ -389,14 +552,14 @@
           <w:ilvl w:val="0"/>
           <w:numId w:val="1"/>
         </w:numPr>
-        <w:spacing w:after="0" w:afterAutospacing="0" w:before="0" w:beforeAutospacing="0" w:lineRule="auto"/>
+        <w:spacing w:after="0" w:before="0" w:lineRule="auto"/>
         <w:ind w:left="720" w:hanging="360"/>
         <w:rPr>
           <w:sz w:val="18"/>
           <w:szCs w:val="18"/>
         </w:rPr>
       </w:pPr>
-      <w:hyperlink r:id="rId9">
+      <w:hyperlink r:id="rId10">
         <w:r>
           <w:rPr>
             <w:color w:val="1155cc"/>
@@ -414,25 +577,88 @@
           <w:szCs w:val="18"/>
           <w:rtl w:val="0"/>
         </w:rPr>
-        <w:t xml:space="preserve">                                                                                                                                          </w:t>
-      </w:r>
-      <w:r>
-        <w:rPr>
-          <w:sz w:val="18"/>
-          <w:szCs w:val="18"/>
-          <w:rtl w:val="0"/>
-        </w:rPr>
-        <w:t xml:space="preserve">T</w:t>
-      </w:r>
-      <w:r>
-        <w:rPr>
-          <w:sz w:val="18"/>
-          <w:szCs w:val="18"/>
-          <w:highlight w:val="white"/>
-          <w:rtl w:val="0"/>
-        </w:rPr>
-        <w:t xml:space="preserve">ask manager management application that allows users to track their tasks. Deployed on Vercel.</w:t>
-      </w:r>
+        <w:t xml:space="preserve"> | Node.js, Express, PostgreSQL                                                                          </w:t>
+      </w:r>
+    </w:p>
+    <w:p>
+      <w:pPr>
+        <w:ind w:left="720" w:firstLine="0"/>
+        <w:rPr>
+          <w:sz w:val="18"/>
+          <w:szCs w:val="18"/>
+        </w:rPr>
+      </w:pPr>
+      <w:r>
+        <w:rPr>
+          <w:sz w:val="18"/>
+          <w:szCs w:val="18"/>
+          <w:rtl w:val="0"/>
+        </w:rPr>
+        <w:t xml:space="preserve">Developed and deployed a backend API for task management with full CRUD support. Integrated queuing logic to simulate async task processing (Bull.js implementation in progress).</w:t>
+      </w:r>
+    </w:p>
+    <w:p>
+      <w:pPr>
+        <w:spacing w:after="0" w:before="0" w:lineRule="auto"/>
+        <w:ind w:left="720" w:firstLine="0"/>
+        <w:rPr>
+          <w:i w:val="1"/>
+          <w:sz w:val="18"/>
+          <w:szCs w:val="18"/>
+        </w:rPr>
+      </w:pPr>
+      <w:sdt>
+        <w:sdtPr>
+          <w:tag w:val="goog_rdk_1"/>
+        </w:sdtPr>
+        <w:sdtContent>
+          <w:r>
+            <w:rPr>
+              <w:rFonts w:ascii="Arial Unicode MS" w:cs="Arial Unicode MS" w:eastAsia="Arial Unicode MS" w:hAnsi="Arial Unicode MS"/>
+              <w:sz w:val="18"/>
+              <w:szCs w:val="18"/>
+              <w:rtl w:val="0"/>
+            </w:rPr>
+            <w:t xml:space="preserve">✅ </w:t>
+          </w:r>
+        </w:sdtContent>
+      </w:sdt>
+      <w:r>
+        <w:rPr>
+          <w:i w:val="1"/>
+          <w:sz w:val="18"/>
+          <w:szCs w:val="18"/>
+          <w:rtl w:val="0"/>
+        </w:rPr>
+        <w:t xml:space="preserve">Deployed on Vercel</w:t>
+      </w:r>
+      <w:r>
+        <w:rPr>
+          <w:sz w:val="18"/>
+          <w:szCs w:val="18"/>
+          <w:rtl w:val="0"/>
+        </w:rPr>
+        <w:t xml:space="preserve"> | </w:t>
+      </w:r>
+      <w:r>
+        <w:rPr>
+          <w:i w:val="1"/>
+          <w:sz w:val="18"/>
+          <w:szCs w:val="18"/>
+          <w:rtl w:val="0"/>
+        </w:rPr>
+        <w:t xml:space="preserve">Focus: Backend-first development</w:t>
+      </w:r>
+    </w:p>
+    <w:p>
+      <w:pPr>
+        <w:spacing w:after="0" w:before="0" w:lineRule="auto"/>
+        <w:ind w:left="0" w:firstLine="0"/>
+        <w:rPr>
+          <w:sz w:val="18"/>
+          <w:szCs w:val="18"/>
+        </w:rPr>
+      </w:pPr>
       <w:r>
         <w:rPr>
           <w:rtl w:val="0"/>
@@ -445,14 +671,14 @@
           <w:ilvl w:val="0"/>
           <w:numId w:val="1"/>
         </w:numPr>
-        <w:spacing w:after="0" w:afterAutospacing="0" w:before="0" w:beforeAutospacing="0" w:lineRule="auto"/>
+        <w:spacing w:after="0" w:before="0" w:lineRule="auto"/>
         <w:ind w:left="720" w:hanging="360"/>
         <w:rPr>
           <w:sz w:val="18"/>
           <w:szCs w:val="18"/>
         </w:rPr>
       </w:pPr>
-      <w:hyperlink r:id="rId10">
+      <w:hyperlink r:id="rId11">
         <w:r>
           <w:rPr>
             <w:color w:val="1155cc"/>
@@ -461,7 +687,26 @@
             <w:u w:val="single"/>
             <w:rtl w:val="0"/>
           </w:rPr>
-          <w:t xml:space="preserve"> Portfolio Website</w:t>
+          <w:t xml:space="preserve"> Portfolio Website </w:t>
+        </w:r>
+      </w:hyperlink>
+      <w:r>
+        <w:rPr>
+          <w:sz w:val="18"/>
+          <w:szCs w:val="18"/>
+          <w:rtl w:val="0"/>
+        </w:rPr>
+        <w:t xml:space="preserve"> | HTML, CSS, Javascript,Github(JAMstack) </w:t>
+      </w:r>
+      <w:hyperlink r:id="rId12">
+        <w:r>
+          <w:rPr>
+            <w:color w:val="1155cc"/>
+            <w:sz w:val="18"/>
+            <w:szCs w:val="18"/>
+            <w:u w:val="single"/>
+            <w:rtl w:val="0"/>
+          </w:rPr>
           <w:br w:type="textWrapping"/>
         </w:r>
       </w:hyperlink>
@@ -471,7 +716,22 @@
           <w:szCs w:val="18"/>
           <w:rtl w:val="0"/>
         </w:rPr>
-        <w:t xml:space="preserve">Built a fully responsive personal portfolio using HTML, CSS, JavaScript, and React.js to showcase web development projects and skills. Deployed seamlessly on Vercel for fast, live performance.</w:t>
+        <w:t xml:space="preserve">Built a fully responsive personal portfolio using HTML, CSS, JavaScript, and to showcase web development projects and skills. Deployed seamlessly on Github.</w:t>
+      </w:r>
+    </w:p>
+    <w:p>
+      <w:pPr>
+        <w:spacing w:after="0" w:before="0" w:lineRule="auto"/>
+        <w:ind w:left="720" w:firstLine="0"/>
+        <w:rPr>
+          <w:sz w:val="18"/>
+          <w:szCs w:val="18"/>
+        </w:rPr>
+      </w:pPr>
+      <w:r>
+        <w:rPr>
+          <w:rtl w:val="0"/>
+        </w:rPr>
       </w:r>
     </w:p>
     <w:p>
@@ -480,14 +740,14 @@
           <w:ilvl w:val="0"/>
           <w:numId w:val="1"/>
         </w:numPr>
-        <w:spacing w:after="0" w:afterAutospacing="0" w:before="0" w:beforeAutospacing="0" w:line="240" w:lineRule="auto"/>
+        <w:spacing w:after="0" w:before="0" w:line="240" w:lineRule="auto"/>
         <w:ind w:left="720" w:hanging="360"/>
         <w:rPr>
           <w:sz w:val="18"/>
           <w:szCs w:val="18"/>
         </w:rPr>
       </w:pPr>
-      <w:hyperlink r:id="rId11">
+      <w:hyperlink r:id="rId13">
         <w:r>
           <w:rPr>
             <w:color w:val="1155cc"/>
@@ -506,7 +766,108 @@
           <w:highlight w:val="white"/>
           <w:rtl w:val="0"/>
         </w:rPr>
-        <w:t xml:space="preserve">                                                                                                                                                                 Designed and built a fully responsive landing page for a fictional dog dating app using Bootstrap CSS. Emphasized modern UI/UX principles, mobile-first responsiveness, and clean design aesthetics.</w:t>
+        <w:t xml:space="preserve"> | </w:t>
+      </w:r>
+      <w:r>
+        <w:rPr>
+          <w:i w:val="1"/>
+          <w:sz w:val="18"/>
+          <w:szCs w:val="18"/>
+          <w:highlight w:val="white"/>
+          <w:rtl w:val="0"/>
+        </w:rPr>
+        <w:t xml:space="preserve">HTML, CSS, Bootstrap</w:t>
+      </w:r>
+    </w:p>
+    <w:p>
+      <w:pPr>
+        <w:spacing w:line="240" w:lineRule="auto"/>
+        <w:ind w:left="720" w:firstLine="0"/>
+        <w:rPr>
+          <w:sz w:val="18"/>
+          <w:szCs w:val="18"/>
+          <w:highlight w:val="white"/>
+        </w:rPr>
+      </w:pPr>
+      <w:r>
+        <w:rPr>
+          <w:sz w:val="18"/>
+          <w:szCs w:val="18"/>
+          <w:highlight w:val="white"/>
+          <w:rtl w:val="0"/>
+        </w:rPr>
+        <w:t xml:space="preserve">Built a modern, mobile-first landing page for a fictional dog dating app. Emphasized responsive layout, visual hierarchy, and user-centered design using Bootstrap.</w:t>
+      </w:r>
+    </w:p>
+    <w:p>
+      <w:pPr>
+        <w:spacing w:after="0" w:before="0" w:line="240" w:lineRule="auto"/>
+        <w:ind w:left="720" w:firstLine="0"/>
+        <w:rPr>
+          <w:sz w:val="18"/>
+          <w:szCs w:val="18"/>
+          <w:highlight w:val="white"/>
+        </w:rPr>
+      </w:pPr>
+      <w:sdt>
+        <w:sdtPr>
+          <w:tag w:val="goog_rdk_2"/>
+        </w:sdtPr>
+        <w:sdtContent>
+          <w:r>
+            <w:rPr>
+              <w:rFonts w:ascii="Arial Unicode MS" w:cs="Arial Unicode MS" w:eastAsia="Arial Unicode MS" w:hAnsi="Arial Unicode MS"/>
+              <w:sz w:val="18"/>
+              <w:szCs w:val="18"/>
+              <w:highlight w:val="white"/>
+              <w:rtl w:val="0"/>
+            </w:rPr>
+            <w:t xml:space="preserve">✅ </w:t>
+          </w:r>
+        </w:sdtContent>
+      </w:sdt>
+      <w:r>
+        <w:rPr>
+          <w:i w:val="1"/>
+          <w:sz w:val="18"/>
+          <w:szCs w:val="18"/>
+          <w:highlight w:val="white"/>
+          <w:rtl w:val="0"/>
+        </w:rPr>
+        <w:t xml:space="preserve">Focus: Clean UI/UX and design aesthetics</w:t>
+      </w:r>
+      <w:r>
+        <w:rPr>
+          <w:sz w:val="18"/>
+          <w:szCs w:val="18"/>
+          <w:highlight w:val="white"/>
+          <w:rtl w:val="0"/>
+        </w:rPr>
+        <w:t xml:space="preserve">    </w:t>
+      </w:r>
+    </w:p>
+    <w:p>
+      <w:pPr>
+        <w:spacing w:after="0" w:before="0" w:line="240" w:lineRule="auto"/>
+        <w:ind w:left="720" w:firstLine="0"/>
+        <w:rPr>
+          <w:sz w:val="18"/>
+          <w:szCs w:val="18"/>
+        </w:rPr>
+      </w:pPr>
+      <w:r>
+        <w:rPr>
+          <w:sz w:val="18"/>
+          <w:szCs w:val="18"/>
+          <w:highlight w:val="white"/>
+          <w:rtl w:val="0"/>
+        </w:rPr>
+        <w:t xml:space="preserve">                                                                                                                                                           </w:t>
+      </w:r>
+      <w:r>
+        <w:rPr>
+          <w:rtl w:val="0"/>
+        </w:rPr>
       </w:r>
     </w:p>
     <w:p>
@@ -515,7 +876,7 @@
           <w:ilvl w:val="0"/>
           <w:numId w:val="1"/>
         </w:numPr>
-        <w:spacing w:after="240" w:before="0" w:beforeAutospacing="0" w:line="240" w:lineRule="auto"/>
+        <w:spacing w:after="240" w:before="0" w:line="240" w:lineRule="auto"/>
         <w:ind w:left="720" w:hanging="360"/>
         <w:rPr>
           <w:sz w:val="18"/>
@@ -523,7 +884,7 @@
           <w:highlight w:val="white"/>
         </w:rPr>
       </w:pPr>
-      <w:hyperlink r:id="rId12">
+      <w:hyperlink r:id="rId14">
         <w:r>
           <w:rPr>
             <w:color w:val="1155cc"/>
@@ -544,7 +905,7 @@
           <w:highlight w:val="white"/>
           <w:rtl w:val="0"/>
         </w:rPr>
-        <w:t xml:space="preserve">                                                                           </w:t>
+        <w:t xml:space="preserve">   </w:t>
       </w:r>
       <w:r>
         <w:rPr>
@@ -553,7 +914,55 @@
           <w:highlight w:val="white"/>
           <w:rtl w:val="0"/>
         </w:rPr>
-        <w:t xml:space="preserve">Created a dynamic UI/UX prototype dashboard for tracking personal health metrics, wellness activities, and goal setting. Focused on intuitive navigation and data visualization to enhance user engagement.</w:t>
+        <w:t xml:space="preserve">| </w:t>
+      </w:r>
+      <w:r>
+        <w:rPr>
+          <w:i w:val="1"/>
+          <w:sz w:val="18"/>
+          <w:szCs w:val="18"/>
+          <w:highlight w:val="white"/>
+          <w:rtl w:val="0"/>
+        </w:rPr>
+        <w:t xml:space="preserve">Figma, UI Design     </w:t>
+      </w:r>
+      <w:r>
+        <w:rPr>
+          <w:i w:val="1"/>
+          <w:color w:val="555555"/>
+          <w:sz w:val="18"/>
+          <w:szCs w:val="18"/>
+          <w:highlight w:val="white"/>
+          <w:rtl w:val="0"/>
+        </w:rPr>
+        <w:t xml:space="preserve">             </w:t>
+      </w:r>
+      <w:sdt>
+        <w:sdtPr>
+          <w:tag w:val="goog_rdk_3"/>
+        </w:sdtPr>
+        <w:sdtContent>
+          <w:r>
+            <w:rPr>
+              <w:rFonts w:ascii="Arial Unicode MS" w:cs="Arial Unicode MS" w:eastAsia="Arial Unicode MS" w:hAnsi="Arial Unicode MS"/>
+              <w:sz w:val="18"/>
+              <w:szCs w:val="18"/>
+              <w:highlight w:val="white"/>
+              <w:rtl w:val="0"/>
+            </w:rPr>
+            <w:t xml:space="preserve">Designed an interactive health tracker dashboard prototype with attention to user engagement, metric visualization, and intuitive navigation. Built wireframes and visual mockups in Figma.                                  ✅ </w:t>
+          </w:r>
+        </w:sdtContent>
+      </w:sdt>
+      <w:r>
+        <w:rPr>
+          <w:i w:val="1"/>
+          <w:sz w:val="18"/>
+          <w:szCs w:val="18"/>
+          <w:highlight w:val="white"/>
+          <w:rtl w:val="0"/>
+        </w:rPr>
+        <w:t xml:space="preserve">Focus: UX/UI skills and dashboard workflows</w:t>
       </w:r>
       <w:r>
         <w:rPr>
@@ -561,7 +970,7 @@
           <w:szCs w:val="16"/>
           <w:rtl w:val="0"/>
         </w:rPr>
-        <w:t xml:space="preserve">    </w:t>
+        <w:t xml:space="preserve">  </w:t>
       </w:r>
       <w:r>
         <w:rPr>
@@ -578,8 +987,8 @@
           <w:szCs w:val="24"/>
         </w:rPr>
       </w:pPr>
-      <w:bookmarkStart w:colFirst="0" w:colLast="0" w:name="_ryqvg5gp9l1z" w:id="4"/>
-      <w:bookmarkEnd w:id="4"/>
+      <w:bookmarkStart w:colFirst="0" w:colLast="0" w:name="_heading=h.x2lfts1g0ok" w:id="6"/>
+      <w:bookmarkEnd w:id="6"/>
       <w:r>
         <w:rPr>
           <w:b w:val="1"/>
@@ -606,7 +1015,7 @@
           <w:ilvl w:val="0"/>
           <w:numId w:val="2"/>
         </w:numPr>
-        <w:spacing w:after="0" w:afterAutospacing="0" w:before="240" w:lineRule="auto"/>
+        <w:spacing w:after="0" w:before="240" w:lineRule="auto"/>
         <w:ind w:left="720" w:hanging="360"/>
         <w:rPr>
           <w:sz w:val="20"/>
@@ -628,7 +1037,7 @@
           <w:ilvl w:val="0"/>
           <w:numId w:val="2"/>
         </w:numPr>
-        <w:spacing w:after="0" w:afterAutospacing="0" w:before="0" w:beforeAutospacing="0" w:lineRule="auto"/>
+        <w:spacing w:after="0" w:before="0" w:lineRule="auto"/>
         <w:ind w:left="720" w:hanging="360"/>
         <w:rPr>
           <w:sz w:val="20"/>
@@ -650,7 +1059,7 @@
           <w:ilvl w:val="0"/>
           <w:numId w:val="2"/>
         </w:numPr>
-        <w:spacing w:after="240" w:before="0" w:beforeAutospacing="0" w:lineRule="auto"/>
+        <w:spacing w:after="240" w:before="0" w:lineRule="auto"/>
         <w:ind w:left="720" w:hanging="360"/>
         <w:rPr>
           <w:sz w:val="20"/>
@@ -675,8 +1084,8 @@
           <w:szCs w:val="24"/>
         </w:rPr>
       </w:pPr>
-      <w:bookmarkStart w:colFirst="0" w:colLast="0" w:name="_yic1bm7tp6gi" w:id="5"/>
-      <w:bookmarkEnd w:id="5"/>
+      <w:bookmarkStart w:colFirst="0" w:colLast="0" w:name="_heading=h.l3o5w4vw0bvk" w:id="7"/>
+      <w:bookmarkEnd w:id="7"/>
       <w:r>
         <w:rPr>
           <w:b w:val="1"/>
@@ -727,7 +1136,7 @@
         </w:rPr>
         <w:t xml:space="preserve">The Complete Web Development Bootcamp By Angela Yu from Udemy.com 2024 - 2025  </w:t>
       </w:r>
-      <w:hyperlink r:id="rId13">
+      <w:hyperlink r:id="rId15">
         <w:r>
           <w:rPr>
             <w:color w:val="1155cc"/>
@@ -796,8 +1205,8 @@
           <w:szCs w:val="34"/>
         </w:rPr>
       </w:pPr>
-      <w:bookmarkStart w:colFirst="0" w:colLast="0" w:name="_e4top7ivus" w:id="6"/>
-      <w:bookmarkEnd w:id="6"/>
+      <w:bookmarkStart w:colFirst="0" w:colLast="0" w:name="_heading=h.stwcmmiz6e3h" w:id="8"/>
+      <w:bookmarkEnd w:id="8"/>
       <w:r>
         <w:rPr>
           <w:rtl w:val="0"/>
@@ -1290,6 +1699,142 @@
     <w:rPr>
       <w:sz w:val="52"/>
       <w:szCs w:val="52"/>
+    </w:rPr>
+  </w:style>
+  <w:style w:type="paragraph" w:styleId="Normal" w:default="1">
+    <w:name w:val="normal"/>
+  </w:style>
+  <w:style w:type="table" w:styleId="TableNormal" w:default="1">
+    <w:name w:val="Table Normal"/>
+  </w:style>
+  <w:style w:type="paragraph" w:styleId="Heading1">
+    <w:name w:val="heading 1"/>
+    <w:basedOn w:val="Normal"/>
+    <w:next w:val="Normal"/>
+    <w:pPr>
+      <w:keepNext w:val="1"/>
+      <w:keepLines w:val="1"/>
+      <w:pageBreakBefore w:val="0"/>
+      <w:spacing w:after="120" w:before="400" w:lineRule="auto"/>
+    </w:pPr>
+    <w:rPr>
+      <w:sz w:val="40"/>
+      <w:szCs w:val="40"/>
+    </w:rPr>
+  </w:style>
+  <w:style w:type="paragraph" w:styleId="Heading2">
+    <w:name w:val="heading 2"/>
+    <w:basedOn w:val="Normal"/>
+    <w:next w:val="Normal"/>
+    <w:pPr>
+      <w:keepNext w:val="1"/>
+      <w:keepLines w:val="1"/>
+      <w:pageBreakBefore w:val="0"/>
+      <w:spacing w:after="120" w:before="360" w:lineRule="auto"/>
+    </w:pPr>
+    <w:rPr>
+      <w:b w:val="0"/>
+      <w:sz w:val="32"/>
+      <w:szCs w:val="32"/>
+    </w:rPr>
+  </w:style>
+  <w:style w:type="paragraph" w:styleId="Heading3">
+    <w:name w:val="heading 3"/>
+    <w:basedOn w:val="Normal"/>
+    <w:next w:val="Normal"/>
+    <w:pPr>
+      <w:keepNext w:val="1"/>
+      <w:keepLines w:val="1"/>
+      <w:pageBreakBefore w:val="0"/>
+      <w:spacing w:after="80" w:before="320" w:lineRule="auto"/>
+    </w:pPr>
+    <w:rPr>
+      <w:b w:val="0"/>
+      <w:color w:val="434343"/>
+      <w:sz w:val="28"/>
+      <w:szCs w:val="28"/>
+    </w:rPr>
+  </w:style>
+  <w:style w:type="paragraph" w:styleId="Heading4">
+    <w:name w:val="heading 4"/>
+    <w:basedOn w:val="Normal"/>
+    <w:next w:val="Normal"/>
+    <w:pPr>
+      <w:keepNext w:val="1"/>
+      <w:keepLines w:val="1"/>
+      <w:pageBreakBefore w:val="0"/>
+      <w:spacing w:after="80" w:before="280" w:lineRule="auto"/>
+    </w:pPr>
+    <w:rPr>
+      <w:color w:val="666666"/>
+      <w:sz w:val="24"/>
+      <w:szCs w:val="24"/>
+    </w:rPr>
+  </w:style>
+  <w:style w:type="paragraph" w:styleId="Heading5">
+    <w:name w:val="heading 5"/>
+    <w:basedOn w:val="Normal"/>
+    <w:next w:val="Normal"/>
+    <w:pPr>
+      <w:keepNext w:val="1"/>
+      <w:keepLines w:val="1"/>
+      <w:pageBreakBefore w:val="0"/>
+      <w:spacing w:after="80" w:before="240" w:lineRule="auto"/>
+    </w:pPr>
+    <w:rPr>
+      <w:color w:val="666666"/>
+      <w:sz w:val="22"/>
+      <w:szCs w:val="22"/>
+    </w:rPr>
+  </w:style>
+  <w:style w:type="paragraph" w:styleId="Heading6">
+    <w:name w:val="heading 6"/>
+    <w:basedOn w:val="Normal"/>
+    <w:next w:val="Normal"/>
+    <w:pPr>
+      <w:keepNext w:val="1"/>
+      <w:keepLines w:val="1"/>
+      <w:pageBreakBefore w:val="0"/>
+      <w:spacing w:after="80" w:before="240" w:lineRule="auto"/>
+    </w:pPr>
+    <w:rPr>
+      <w:i w:val="1"/>
+      <w:color w:val="666666"/>
+      <w:sz w:val="22"/>
+      <w:szCs w:val="22"/>
+    </w:rPr>
+  </w:style>
+  <w:style w:type="paragraph" w:styleId="Title">
+    <w:name w:val="Title"/>
+    <w:basedOn w:val="Normal"/>
+    <w:next w:val="Normal"/>
+    <w:pPr>
+      <w:keepNext w:val="1"/>
+      <w:keepLines w:val="1"/>
+      <w:pageBreakBefore w:val="0"/>
+      <w:spacing w:after="60" w:before="0" w:lineRule="auto"/>
+    </w:pPr>
+    <w:rPr>
+      <w:sz w:val="52"/>
+      <w:szCs w:val="52"/>
+    </w:rPr>
+  </w:style>
+  <w:style w:type="paragraph" w:styleId="Subtitle">
+    <w:name w:val="Subtitle"/>
+    <w:basedOn w:val="Normal"/>
+    <w:next w:val="Normal"/>
+    <w:pPr>
+      <w:keepNext w:val="1"/>
+      <w:keepLines w:val="1"/>
+      <w:pageBreakBefore w:val="0"/>
+      <w:spacing w:after="320" w:before="0" w:lineRule="auto"/>
+    </w:pPr>
+    <w:rPr>
+      <w:rFonts w:ascii="Arial" w:cs="Arial" w:eastAsia="Arial" w:hAnsi="Arial"/>
+      <w:i w:val="0"/>
+      <w:color w:val="666666"/>
+      <w:sz w:val="30"/>
+      <w:szCs w:val="30"/>
     </w:rPr>
   </w:style>
   <w:style w:type="paragraph" w:styleId="Subtitle">
@@ -1631,4 +2176,19 @@
   </a:objectDefaults>
   <a:extraClrSchemeLst/>
 </a:theme>
+</file>
+
+<file path=customXML/item1.xml><?xml version="1.0" encoding="utf-8"?>
+<go:gDocsCustomXmlDataStorage xmlns:go="http://customooxmlschemas.google.com/" xmlns:r="http://schemas.openxmlformats.org/officeDocument/2006/relationships" uri="GoogleDocsCustomDataVersion2">
+  <go:docsCustomData xmlns:go="http://customooxmlschemas.google.com/" roundtripDataSignature="AMtx7miUQc5T5UBLT0lotXf69OKqxZNTYA==">CgMxLjAaHQoBMBIYChYIB0ISEhBBcmlhbCBVbmljb2RlIE1TGh0KATESGAoWCAdCEhIQQXJpYWwgVW5pY29kZSBNUxodCgEyEhgKFggHQhISEEFyaWFsIFVuaWNvZGUgTVMaHQoBMxIYChYIB0ISEhBBcmlhbCBVbmljb2RlIE1TMg5oLjk0cmNhd3NkOWw0YjIOaC55M2lhb3Zzb3Y1ejMyDmguYWcwaDdwbW9rMW94Mg5oLm5nNDc3bnAzYnlueTIOaC5uamZwZ21kbjc2ZG4yDmgudXZ6emhremg3eGsyMg1oLngybGZ0czFnMG9rMg5oLmwzbzV3NHZ3MGJ2azIOaC5zdHdjbW1pejZlM2g4AHIhMWJlVEcySlo3UzlzdHNRZTlsUXdtV1EtS1pvc0E4VU9V</go:docsCustomData>
+</go:gDocsCustomXmlDataStorage>
+</file>
+
+<file path=customXML/itemProps1.xml><?xml version="1.0" encoding="utf-8"?>
+<ds:datastoreItem xmlns:ds="http://schemas.openxmlformats.org/officeDocument/2006/customXml" ds:itemID="{11111111-1234-1234-1234-123412341234}">
+  <ds:schemaRefs>
+    <ds:schemaRef ds:uri="http://schemas.openxmlformats.org/officeDocument/2006/relationships"/>
+    <ds:schemaRef ds:uri="http://customooxmlschemas.google.com/"/>
+  </ds:schemaRefs>
+</ds:datastoreItem>
 </file>
</xml_diff>